<commit_message>
Added conclusion part into literature review. Motivation part is now lacking of a text
</commit_message>
<xml_diff>
--- a/Master theses/mini theses.docx
+++ b/Master theses/mini theses.docx
@@ -2507,60 +2507,34 @@
           </wp:inline>
         </w:drawing>
       </w:r>
-      <w:r>
-        <w:rPr>
-          <w:lang w:val="en-US"/>
-        </w:rPr>
-        <w:t xml:space="preserve">Even though the ICT adoption and integration as a big section of scientific studies has been studied well during late years, modern sophisticated ICT solutions might bring their own challenges in understanding of their adoption and integration into different domains thus this topic doesn’t lose its relevance and still </w:t>
-      </w:r>
+    </w:p>
+    <w:p>
+      <w:pPr>
+        <w:pStyle w:val="Normaaliensimminenkappale"/>
+        <w:rPr>
+          <w:lang w:val="en-US"/>
+        </w:rPr>
+      </w:pPr>
+      <w:r>
+        <w:rPr>
+          <w:lang w:val="en-US"/>
+        </w:rPr>
+        <w:t xml:space="preserve"> </w:t>
+      </w:r>
+    </w:p>
+    <w:p>
+      <w:pPr>
+        <w:pStyle w:val="2"/>
+        <w:rPr>
+          <w:lang w:val="en-US"/>
+        </w:rPr>
+      </w:pPr>
+      <w:bookmarkStart w:id="3" w:name="_Toc472946962"/>
       <w:r>
         <w:rPr>
           <w:lang w:val="en-US"/>
         </w:rPr>
         <w:lastRenderedPageBreak/>
-        <w:t xml:space="preserve">needs to be investigated. For the purpose of this study has been chosen the domain of education. Performed literature review of </w:t>
-      </w:r>
-      <w:proofErr w:type="spellStart"/>
-      <w:r>
-        <w:rPr>
-          <w:lang w:val="en-US"/>
-        </w:rPr>
-        <w:t>Buabeng</w:t>
-      </w:r>
-      <w:proofErr w:type="spellEnd"/>
-      <w:r>
-        <w:rPr>
-          <w:lang w:val="en-US"/>
-        </w:rPr>
-        <w:t xml:space="preserve">-Ando (2012) identified that there are three main big group of factors influencing teachers’ adoption and integration of ICT into teaching: personal (teacher-level), institutional (school-level) and technological (system-level). As personal factors are concerned, in this study it is assumed that they have been studied well enough throughout performed various of studies and elaboration of various of theories like TAM and UTAUT so they are not focus of this study. Technological (system-level) factors has been studied significantly less but due to complexity of study which needs to be performed to study factors like rigid structure of traditional education system, traditional assessment, restrictive curricula, restricted organizational structure, technological factors are not the focus of this study neither. Schools, i.e. what happens inside of schools (school-level factors) are in their turn affected by different levels of polices: union-level if a country where a schools resides belongs to some union (like European Union), national-level and school level. The study of an effect of union or national-level polices on ICT adoption and integration into schools would require the study of schools of different countries what is unfeasible for this study due to the limitations. </w:t>
-      </w:r>
-    </w:p>
-    <w:p>
-      <w:pPr>
-        <w:pStyle w:val="Normaaliensimminenkappale"/>
-        <w:rPr>
-          <w:lang w:val="en-US"/>
-        </w:rPr>
-      </w:pPr>
-      <w:r>
-        <w:rPr>
-          <w:lang w:val="en-US"/>
-        </w:rPr>
-        <w:t xml:space="preserve">Why education – because now there is a movement from teacher – centered view to student - centered view. </w:t>
-      </w:r>
-    </w:p>
-    <w:p>
-      <w:pPr>
-        <w:pStyle w:val="2"/>
-        <w:rPr>
-          <w:lang w:val="en-US"/>
-        </w:rPr>
-      </w:pPr>
-      <w:bookmarkStart w:id="3" w:name="_Toc472946962"/>
-      <w:r>
-        <w:rPr>
-          <w:lang w:val="en-US"/>
-        </w:rPr>
         <w:t>R</w:t>
       </w:r>
       <w:r>
@@ -5167,6 +5141,29 @@
     </w:p>
     <w:p>
       <w:pPr>
+        <w:pStyle w:val="Normaaliensimminenkappale"/>
+        <w:rPr>
+          <w:color w:val="FF0000"/>
+          <w:lang w:val="en-US"/>
+        </w:rPr>
+      </w:pPr>
+      <w:r>
+        <w:rPr>
+          <w:color w:val="FF0000"/>
+          <w:lang w:val="en-US"/>
+        </w:rPr>
+        <w:t>TODO: write more theories explaining personal factors</w:t>
+      </w:r>
+    </w:p>
+    <w:p>
+      <w:pPr>
+        <w:rPr>
+          <w:lang w:val="en-US"/>
+        </w:rPr>
+      </w:pPr>
+    </w:p>
+    <w:p>
+      <w:pPr>
         <w:ind w:firstLine="0"/>
         <w:rPr>
           <w:lang w:val="en-US"/>
@@ -5256,7 +5253,14 @@
         <w:rPr>
           <w:lang w:val="en-US"/>
         </w:rPr>
-        <w:t xml:space="preserve">appeared as an outcome of review of eight dominant theories used in explaining technology acceptance and innovation adoption, developed in the work of </w:t>
+        <w:t>appeared as an outcome of review of eight dominant theories used in explaining technology acceptance and innovation adop</w:t>
+      </w:r>
+      <w:r>
+        <w:rPr>
+          <w:lang w:val="en-US"/>
+        </w:rPr>
+        <w:lastRenderedPageBreak/>
+        <w:t xml:space="preserve">tion, developed in the work of </w:t>
       </w:r>
       <w:proofErr w:type="spellStart"/>
       <w:r>
@@ -5276,14 +5280,7 @@
         <w:rPr>
           <w:lang w:val="en-US"/>
         </w:rPr>
-        <w:t xml:space="preserve">Undoubtedly, personal factors are crucial to understand because despite of the nature of the context, </w:t>
-      </w:r>
-      <w:r>
-        <w:rPr>
-          <w:lang w:val="en-US"/>
-        </w:rPr>
-        <w:lastRenderedPageBreak/>
-        <w:t xml:space="preserve">any adoption ends up in personal adoption of ICT tool by that person(s) who is supposed to use it. </w:t>
+        <w:t xml:space="preserve">Undoubtedly, personal factors are crucial to understand because despite of the nature of the context, any adoption ends up in personal adoption of ICT tool by that person(s) who is supposed to use it. </w:t>
       </w:r>
       <w:r>
         <w:rPr>
@@ -5524,15 +5521,6 @@
     </w:p>
     <w:p>
       <w:pPr>
-        <w:ind w:firstLine="0"/>
-        <w:rPr>
-          <w:lang w:val="en-US"/>
-        </w:rPr>
-      </w:pPr>
-    </w:p>
-    <w:p>
-      <w:pPr>
-        <w:ind w:firstLine="0"/>
         <w:rPr>
           <w:lang w:val="en-US"/>
         </w:rPr>
@@ -5744,15 +5732,6 @@
     </w:p>
     <w:p>
       <w:pPr>
-        <w:ind w:firstLine="0"/>
-        <w:rPr>
-          <w:lang w:val="en-US"/>
-        </w:rPr>
-      </w:pPr>
-    </w:p>
-    <w:p>
-      <w:pPr>
-        <w:ind w:firstLine="0"/>
         <w:rPr>
           <w:lang w:val="en-US"/>
         </w:rPr>
@@ -5967,15 +5946,6 @@
     </w:p>
     <w:p>
       <w:pPr>
-        <w:ind w:firstLine="0"/>
-        <w:rPr>
-          <w:lang w:val="en-US"/>
-        </w:rPr>
-      </w:pPr>
-    </w:p>
-    <w:p>
-      <w:pPr>
-        <w:ind w:firstLine="0"/>
         <w:rPr>
           <w:color w:val="FF0000"/>
           <w:lang w:val="en-US"/>
@@ -6246,15 +6216,6 @@
     </w:p>
     <w:p>
       <w:pPr>
-        <w:ind w:firstLine="0"/>
-        <w:rPr>
-          <w:lang w:val="en-US"/>
-        </w:rPr>
-      </w:pPr>
-    </w:p>
-    <w:p>
-      <w:pPr>
-        <w:ind w:firstLine="0"/>
         <w:rPr>
           <w:lang w:val="en-US"/>
         </w:rPr>
@@ -6419,50 +6380,50 @@
         <w:rPr>
           <w:lang w:val="en-US"/>
         </w:rPr>
-        <w:t xml:space="preserve"> of being used inside of companies to deliver electronic content to employees, are widely used in the context of schools as well for wide range of </w:t>
+        <w:t xml:space="preserve"> of being used inside of companies to deliver electronic content to employees, are widely used in the context of schools as well for wide range of purposes. </w:t>
+      </w:r>
+      <w:r>
+        <w:rPr>
+          <w:lang w:val="en-US"/>
+        </w:rPr>
+        <w:t xml:space="preserve">The </w:t>
+      </w:r>
+      <w:r>
+        <w:rPr>
+          <w:lang w:val="en-US"/>
+        </w:rPr>
+        <w:t>particular interest on LMS’s</w:t>
+      </w:r>
+      <w:r>
+        <w:rPr>
+          <w:lang w:val="en-US"/>
+        </w:rPr>
+        <w:t xml:space="preserve"> </w:t>
+      </w:r>
+      <w:r>
+        <w:rPr>
+          <w:lang w:val="en-US"/>
+        </w:rPr>
+        <w:t xml:space="preserve">and their adoption and integration into teaching </w:t>
+      </w:r>
+      <w:r>
+        <w:rPr>
+          <w:lang w:val="en-US"/>
+        </w:rPr>
+        <w:t xml:space="preserve">is </w:t>
+      </w:r>
+      <w:r>
+        <w:rPr>
+          <w:lang w:val="en-US"/>
+        </w:rPr>
+        <w:t>because there is a great shift going on in education from tradi</w:t>
       </w:r>
       <w:r>
         <w:rPr>
           <w:lang w:val="en-US"/>
         </w:rPr>
         <w:lastRenderedPageBreak/>
-        <w:t xml:space="preserve">purposes. </w:t>
-      </w:r>
-      <w:r>
-        <w:rPr>
-          <w:lang w:val="en-US"/>
-        </w:rPr>
-        <w:t xml:space="preserve">The </w:t>
-      </w:r>
-      <w:r>
-        <w:rPr>
-          <w:lang w:val="en-US"/>
-        </w:rPr>
-        <w:t>particular interest on LMS’s</w:t>
-      </w:r>
-      <w:r>
-        <w:rPr>
-          <w:lang w:val="en-US"/>
-        </w:rPr>
-        <w:t xml:space="preserve"> </w:t>
-      </w:r>
-      <w:r>
-        <w:rPr>
-          <w:lang w:val="en-US"/>
-        </w:rPr>
-        <w:t xml:space="preserve">and their adoption and integration into teaching </w:t>
-      </w:r>
-      <w:r>
-        <w:rPr>
-          <w:lang w:val="en-US"/>
-        </w:rPr>
-        <w:t xml:space="preserve">is </w:t>
-      </w:r>
-      <w:r>
-        <w:rPr>
-          <w:lang w:val="en-US"/>
-        </w:rPr>
-        <w:t>because there is a great shift going on in education from traditional school to e – teaching and learning (</w:t>
+        <w:t>tional school to e – teaching and learning (</w:t>
       </w:r>
       <w:r>
         <w:rPr>
@@ -6660,6 +6621,473 @@
     </w:p>
     <w:p>
       <w:pPr>
+        <w:pStyle w:val="2"/>
+        <w:rPr>
+          <w:lang w:val="en-US"/>
+        </w:rPr>
+      </w:pPr>
+      <w:r>
+        <w:rPr>
+          <w:lang w:val="en-US"/>
+        </w:rPr>
+        <w:t>Conclusion</w:t>
+      </w:r>
+    </w:p>
+    <w:p>
+      <w:pPr>
+        <w:pStyle w:val="Normaaliensimminenkappale"/>
+        <w:rPr>
+          <w:lang w:val="en-US"/>
+        </w:rPr>
+      </w:pPr>
+      <w:r>
+        <w:rPr>
+          <w:lang w:val="en-US"/>
+        </w:rPr>
+        <w:t>Even though the ICT adoption and integration as a big section of scientific studies has been studied well during late years, modern sophisticated ICT solutions might bring their own challenges in understanding of their adoption and integration into different domains</w:t>
+      </w:r>
+      <w:r>
+        <w:rPr>
+          <w:lang w:val="en-US"/>
+        </w:rPr>
+        <w:t>,</w:t>
+      </w:r>
+      <w:r>
+        <w:rPr>
+          <w:lang w:val="en-US"/>
+        </w:rPr>
+        <w:t xml:space="preserve"> thus this topic doesn’t lose its relevance and still needs to be investigated. For the purpose of this study has been chosen the domain of educat</w:t>
+      </w:r>
+      <w:r>
+        <w:rPr>
+          <w:lang w:val="en-US"/>
+        </w:rPr>
+        <w:t xml:space="preserve">ion due to big transformations which are happening in there, namely the general movement from teacher-centered to </w:t>
+      </w:r>
+      <w:r>
+        <w:rPr>
+          <w:lang w:val="en-US"/>
+        </w:rPr>
+        <w:t>student-centered approach with</w:t>
+      </w:r>
+      <w:r>
+        <w:rPr>
+          <w:lang w:val="en-US"/>
+        </w:rPr>
+        <w:t xml:space="preserve"> opportunities for the students to have influence on their own learning and using digital tool</w:t>
+      </w:r>
+      <w:r>
+        <w:rPr>
+          <w:lang w:val="en-US"/>
+        </w:rPr>
+        <w:t>s.</w:t>
+      </w:r>
+      <w:r>
+        <w:rPr>
+          <w:lang w:val="en-US"/>
+        </w:rPr>
+        <w:t xml:space="preserve"> </w:t>
+      </w:r>
+      <w:r>
+        <w:rPr>
+          <w:lang w:val="en-US"/>
+        </w:rPr>
+        <w:t xml:space="preserve"> </w:t>
+      </w:r>
+    </w:p>
+    <w:p>
+      <w:pPr>
+        <w:pStyle w:val="Normaaliensimminenkappale"/>
+        <w:ind w:firstLine="567"/>
+        <w:rPr>
+          <w:lang w:val="en-US"/>
+        </w:rPr>
+      </w:pPr>
+      <w:r>
+        <w:rPr>
+          <w:lang w:val="en-US"/>
+        </w:rPr>
+        <w:t>The work</w:t>
+      </w:r>
+      <w:r>
+        <w:rPr>
+          <w:lang w:val="en-US"/>
+        </w:rPr>
+        <w:t xml:space="preserve"> of </w:t>
+      </w:r>
+      <w:proofErr w:type="spellStart"/>
+      <w:r>
+        <w:rPr>
+          <w:lang w:val="en-US"/>
+        </w:rPr>
+        <w:t>Buabeng</w:t>
+      </w:r>
+      <w:proofErr w:type="spellEnd"/>
+      <w:r>
+        <w:rPr>
+          <w:lang w:val="en-US"/>
+        </w:rPr>
+        <w:t xml:space="preserve">-Ando (2012) identified that there are three main big group of factors influencing teachers’ adoption and integration of ICT into teaching: personal (teacher-level), institutional (school-level) and technological (system-level). As personal factors are concerned, </w:t>
+      </w:r>
+      <w:r>
+        <w:rPr>
+          <w:lang w:val="en-US"/>
+        </w:rPr>
+        <w:t>performed literature review demonstrated that</w:t>
+      </w:r>
+      <w:r>
+        <w:rPr>
+          <w:lang w:val="en-US"/>
+        </w:rPr>
+        <w:t xml:space="preserve"> they have been studied well enough throughout performed various of studies and elaboration of various of theories like TAM and UTAUT so they are not focus of this study. Technological (system-level) factors has been </w:t>
+      </w:r>
+      <w:r>
+        <w:rPr>
+          <w:lang w:val="en-US"/>
+        </w:rPr>
+        <w:lastRenderedPageBreak/>
+        <w:t xml:space="preserve">studied significantly less but due to complexity of </w:t>
+      </w:r>
+      <w:r>
+        <w:rPr>
+          <w:lang w:val="en-US"/>
+        </w:rPr>
+        <w:t xml:space="preserve">the research </w:t>
+      </w:r>
+      <w:r>
+        <w:rPr>
+          <w:lang w:val="en-US"/>
+        </w:rPr>
+        <w:t xml:space="preserve">which needs to be performed to study factors like rigid structure of traditional education system, traditional assessment, restrictive curricula, restricted organizational structure, technological factors are not the focus of this study neither. </w:t>
+      </w:r>
+      <w:r>
+        <w:rPr>
+          <w:lang w:val="en-US"/>
+        </w:rPr>
+        <w:t>Thus, having excluded personal and technological factors</w:t>
+      </w:r>
+      <w:r>
+        <w:rPr>
+          <w:lang w:val="en-US"/>
+        </w:rPr>
+        <w:t xml:space="preserve"> away</w:t>
+      </w:r>
+      <w:r>
+        <w:rPr>
+          <w:lang w:val="en-US"/>
+        </w:rPr>
+        <w:t>, this study is going to focus on institutional (school lever)</w:t>
+      </w:r>
+      <w:r>
+        <w:rPr>
+          <w:lang w:val="en-US"/>
+        </w:rPr>
+        <w:t xml:space="preserve"> factors, namely on how they effect on ICT adoption and integration into teaching.</w:t>
+      </w:r>
+      <w:r>
+        <w:rPr>
+          <w:lang w:val="en-US"/>
+        </w:rPr>
+        <w:t xml:space="preserve"> </w:t>
+      </w:r>
+    </w:p>
+    <w:p>
+      <w:pPr>
+        <w:pStyle w:val="Normaaliensimminenkappale"/>
+        <w:ind w:firstLine="567"/>
+        <w:rPr>
+          <w:lang w:val="en-US"/>
+        </w:rPr>
+      </w:pPr>
+      <w:r>
+        <w:rPr>
+          <w:lang w:val="en-US"/>
+        </w:rPr>
+        <w:t xml:space="preserve">Schools, i.e. what happens inside of </w:t>
+      </w:r>
+      <w:r>
+        <w:rPr>
+          <w:lang w:val="en-US"/>
+        </w:rPr>
+        <w:t>classrooms</w:t>
+      </w:r>
+      <w:r>
+        <w:rPr>
+          <w:lang w:val="en-US"/>
+        </w:rPr>
+        <w:t xml:space="preserve"> (school-level factors) are in their turn affected by different levels of polices: union-level if a country where a schools resides belongs to some union (like European Union), national-level and </w:t>
+      </w:r>
+      <w:r>
+        <w:rPr>
+          <w:lang w:val="en-US"/>
+        </w:rPr>
+        <w:t xml:space="preserve">local </w:t>
+      </w:r>
+      <w:r>
+        <w:rPr>
+          <w:lang w:val="en-US"/>
+        </w:rPr>
+        <w:t>school level. The study of an effect of union or national-level polices on ICT adoption and integration into schools would</w:t>
+      </w:r>
+      <w:r>
+        <w:rPr>
+          <w:lang w:val="en-US"/>
+        </w:rPr>
+        <w:t xml:space="preserve"> require the study of schools in</w:t>
+      </w:r>
+      <w:r>
+        <w:rPr>
+          <w:lang w:val="en-US"/>
+        </w:rPr>
+        <w:t xml:space="preserve"> different countries what is unfeasible </w:t>
+      </w:r>
+      <w:r>
+        <w:rPr>
+          <w:lang w:val="en-US"/>
+        </w:rPr>
+        <w:t xml:space="preserve">task </w:t>
+      </w:r>
+      <w:r>
+        <w:rPr>
+          <w:lang w:val="en-US"/>
+        </w:rPr>
+        <w:t xml:space="preserve">for this study due to the limitations. </w:t>
+      </w:r>
+      <w:r>
+        <w:rPr>
+          <w:lang w:val="en-US"/>
+        </w:rPr>
+        <w:t xml:space="preserve">In this way, this study is going to focus on school level educational polices, on their effect on ICT adoption and integration into teaching. </w:t>
+      </w:r>
+    </w:p>
+    <w:p>
+      <w:pPr>
+        <w:pStyle w:val="Normaaliensimminenkappale"/>
+        <w:ind w:firstLine="567"/>
+        <w:rPr>
+          <w:lang w:val="en-US"/>
+        </w:rPr>
+      </w:pPr>
+      <w:r>
+        <w:rPr>
+          <w:lang w:val="en-US"/>
+        </w:rPr>
+        <w:t xml:space="preserve">The effect of school level polices on ICT adoption and integration has been studied by </w:t>
+      </w:r>
+      <w:proofErr w:type="spellStart"/>
+      <w:r>
+        <w:rPr>
+          <w:lang w:val="en-US"/>
+        </w:rPr>
+        <w:t>Tondeur</w:t>
+      </w:r>
+      <w:proofErr w:type="spellEnd"/>
+      <w:r>
+        <w:rPr>
+          <w:lang w:val="en-US"/>
+        </w:rPr>
+        <w:t xml:space="preserve"> et al (2008). But as performed literature review showed, that study has several gaps what current study may to fill in. The first gap is </w:t>
+      </w:r>
+      <w:r>
+        <w:rPr>
+          <w:lang w:val="en-US"/>
+        </w:rPr>
+        <w:t xml:space="preserve">that </w:t>
+      </w:r>
+      <w:proofErr w:type="spellStart"/>
+      <w:r>
+        <w:rPr>
+          <w:lang w:val="en-US"/>
+        </w:rPr>
+        <w:t>Tondeur</w:t>
+      </w:r>
+      <w:proofErr w:type="spellEnd"/>
+      <w:r>
+        <w:rPr>
+          <w:lang w:val="en-US"/>
+        </w:rPr>
+        <w:t xml:space="preserve"> et al (2008)</w:t>
+      </w:r>
+      <w:r>
+        <w:rPr>
+          <w:lang w:val="en-US"/>
+        </w:rPr>
+        <w:t xml:space="preserve"> performed the research </w:t>
+      </w:r>
+      <w:r>
+        <w:rPr>
+          <w:lang w:val="en-US"/>
+        </w:rPr>
+        <w:t xml:space="preserve">in the </w:t>
+      </w:r>
+      <w:r>
+        <w:rPr>
+          <w:lang w:val="en-US"/>
+        </w:rPr>
+        <w:t>context of primary schools of Flanders</w:t>
+      </w:r>
+      <w:r>
+        <w:rPr>
+          <w:lang w:val="en-US"/>
+        </w:rPr>
+        <w:t xml:space="preserve"> (the northern part of Belgium).</w:t>
+      </w:r>
+      <w:r>
+        <w:rPr>
+          <w:lang w:val="en-US"/>
+        </w:rPr>
+        <w:t xml:space="preserve"> </w:t>
+      </w:r>
+      <w:r>
+        <w:rPr>
+          <w:lang w:val="en-US"/>
+        </w:rPr>
+        <w:t xml:space="preserve">But the proof of the claim got from the research of primary schools of the part of Belgium does not give the opportunity to say with a big assurance that the same will be true in the context of primary or even secondary schools of other countries. </w:t>
+      </w:r>
+      <w:r>
+        <w:rPr>
+          <w:lang w:val="en-US"/>
+        </w:rPr>
+        <w:t>Thus, to cover this gap to some extent, this study will focus on schools in Finland, particularly on Finnish secondary schools, in order to test the same claim.</w:t>
+      </w:r>
+      <w:r>
+        <w:rPr>
+          <w:lang w:val="en-US"/>
+        </w:rPr>
+        <w:t xml:space="preserve"> The second gap is that the research of </w:t>
+      </w:r>
+      <w:proofErr w:type="spellStart"/>
+      <w:r>
+        <w:rPr>
+          <w:lang w:val="en-US"/>
+        </w:rPr>
+        <w:t>Tondeur</w:t>
+      </w:r>
+      <w:proofErr w:type="spellEnd"/>
+      <w:r>
+        <w:rPr>
+          <w:lang w:val="en-US"/>
+        </w:rPr>
+        <w:t xml:space="preserve"> et al (2008)</w:t>
+      </w:r>
+      <w:r>
+        <w:rPr>
+          <w:lang w:val="en-US"/>
+        </w:rPr>
+        <w:t xml:space="preserve"> studied </w:t>
+      </w:r>
+      <w:r>
+        <w:rPr>
+          <w:lang w:val="en-US"/>
+        </w:rPr>
+        <w:t xml:space="preserve">not any certain technology but </w:t>
+      </w:r>
+      <w:r>
+        <w:rPr>
+          <w:lang w:val="en-US"/>
+        </w:rPr>
+        <w:t xml:space="preserve">the general use of computers what </w:t>
+      </w:r>
+      <w:r>
+        <w:rPr>
+          <w:lang w:val="en-US"/>
+        </w:rPr>
+        <w:t xml:space="preserve">in </w:t>
+      </w:r>
+      <w:r>
+        <w:rPr>
+          <w:lang w:val="en-US"/>
+        </w:rPr>
+        <w:t xml:space="preserve">nowadays </w:t>
+      </w:r>
+      <w:r>
+        <w:rPr>
+          <w:lang w:val="en-US"/>
+        </w:rPr>
+        <w:t xml:space="preserve">life and particularly in education does not need any proof, it became sort of a fact. </w:t>
+      </w:r>
+      <w:r>
+        <w:rPr>
+          <w:lang w:val="en-US"/>
+        </w:rPr>
+        <w:t>Thus</w:t>
+      </w:r>
+      <w:r>
+        <w:rPr>
+          <w:lang w:val="en-US"/>
+        </w:rPr>
+        <w:t xml:space="preserve"> in order to cover this gap</w:t>
+      </w:r>
+      <w:r>
+        <w:rPr>
+          <w:lang w:val="en-US"/>
+        </w:rPr>
+        <w:t xml:space="preserve"> this study will concentrate particularly on learning management systems (LMS) as emerging and becoming more popular in some institutions ICT tools, on their adoption and integration into teaching of Finnish secondary schools.</w:t>
+      </w:r>
+      <w:r>
+        <w:rPr>
+          <w:lang w:val="en-US"/>
+        </w:rPr>
+        <w:t xml:space="preserve"> </w:t>
+      </w:r>
+    </w:p>
+    <w:p>
+      <w:pPr>
+        <w:pStyle w:val="Normaaliensimminenkappale"/>
+        <w:ind w:firstLine="567"/>
+        <w:rPr>
+          <w:b/>
+          <w:lang w:val="en-US"/>
+        </w:rPr>
+      </w:pPr>
+      <w:r>
+        <w:rPr>
+          <w:lang w:val="en-US"/>
+        </w:rPr>
+        <w:t>Due to above mentioned reasons, the topic for this study was chosen to be “</w:t>
+      </w:r>
+      <w:r>
+        <w:rPr>
+          <w:lang w:val="en-US"/>
+        </w:rPr>
+        <w:t>Adaption and integration of LMS into teaching in Finnish secondary schools</w:t>
+      </w:r>
+      <w:r>
+        <w:rPr>
+          <w:lang w:val="en-US"/>
+        </w:rPr>
+        <w:t>” with the focus on answering the followi</w:t>
+      </w:r>
+      <w:bookmarkStart w:id="13" w:name="_GoBack"/>
+      <w:bookmarkEnd w:id="13"/>
+      <w:r>
+        <w:rPr>
+          <w:lang w:val="en-US"/>
+        </w:rPr>
+        <w:t>ng main research question: “</w:t>
+      </w:r>
+      <w:r>
+        <w:rPr>
+          <w:b/>
+          <w:lang w:val="en-US"/>
+        </w:rPr>
+        <w:t>Does the usage of LMS differ between Finnish secondary schools with the same positive level of pedagogical attitude towards LMS usage but with or without ICT supporting local polices?</w:t>
+      </w:r>
+      <w:r>
+        <w:rPr>
+          <w:lang w:val="en-US"/>
+        </w:rPr>
+        <w:t>” The entire</w:t>
+      </w:r>
+      <w:r>
+        <w:rPr>
+          <w:lang w:val="en-US"/>
+        </w:rPr>
+        <w:t xml:space="preserve"> process of finding a topic for this study is graphically presented in figure 1.</w:t>
+      </w:r>
+    </w:p>
+    <w:p>
+      <w:pPr>
         <w:ind w:firstLine="0"/>
         <w:rPr>
           <w:lang w:val="en-US"/>
@@ -6670,17 +7098,16 @@
       <w:pPr>
         <w:spacing w:after="200" w:line="276" w:lineRule="auto"/>
         <w:ind w:firstLine="0"/>
-        <w:rPr>
-          <w:color w:val="FF0000"/>
-          <w:lang w:val="en-US"/>
-        </w:rPr>
-      </w:pPr>
-      <w:r>
-        <w:rPr>
-          <w:color w:val="FF0000"/>
-          <w:lang w:val="en-US"/>
-        </w:rPr>
-        <w:t>TODECIDE: could this be included into the method part?</w:t>
+        <w:jc w:val="left"/>
+        <w:rPr>
+          <w:lang w:val="en-US"/>
+        </w:rPr>
+      </w:pPr>
+      <w:r>
+        <w:rPr>
+          <w:lang w:val="en-US"/>
+        </w:rPr>
+        <w:br w:type="page"/>
       </w:r>
     </w:p>
     <w:p>
@@ -6692,23 +7119,10 @@
       </w:pPr>
       <w:r>
         <w:rPr>
-          <w:color w:val="FF0000"/>
-          <w:lang w:val="en-US"/>
-        </w:rPr>
-        <w:t>Further</w:t>
-      </w:r>
-      <w:r>
-        <w:rPr>
-          <w:color w:val="FF0000"/>
-          <w:lang w:val="en-US"/>
-        </w:rPr>
-        <w:t xml:space="preserve"> studies:</w:t>
-      </w:r>
-      <w:r>
-        <w:rPr>
-          <w:lang w:val="en-US"/>
-        </w:rPr>
-        <w:t xml:space="preserve"> how system-level factors influence ICT adoption and integration into teaching.</w:t>
+          <w:lang w:val="en-US"/>
+        </w:rPr>
+        <w:lastRenderedPageBreak/>
+        <w:t>FIGURE 1 The process of choosing a topic for the study</w:t>
       </w:r>
     </w:p>
     <w:p>
@@ -6728,98 +7142,51 @@
       </w:pPr>
       <w:r>
         <w:rPr>
-          <w:lang w:val="en-US"/>
-        </w:rPr>
-        <w:t xml:space="preserve">How geographical </w:t>
-      </w:r>
-      <w:proofErr w:type="spellStart"/>
-      <w:r>
-        <w:rPr>
-          <w:lang w:val="en-US"/>
-        </w:rPr>
-        <w:t>loc</w:t>
-      </w:r>
-      <w:proofErr w:type="spellEnd"/>
-      <w:r>
-        <w:rPr>
-          <w:lang w:val="en-US"/>
-        </w:rPr>
-        <w:t xml:space="preserve"> and social economy resources influence the usage of ICT in classrooms</w:t>
-      </w:r>
-    </w:p>
-    <w:p>
-      <w:pPr>
-        <w:ind w:firstLine="0"/>
-        <w:rPr>
-          <w:lang w:val="en-US"/>
-        </w:rPr>
-      </w:pPr>
-    </w:p>
-    <w:p>
-      <w:pPr>
-        <w:ind w:firstLine="0"/>
-        <w:rPr>
-          <w:lang w:val="en-US"/>
-        </w:rPr>
-      </w:pPr>
-      <w:r>
-        <w:rPr>
-          <w:lang w:val="en-US"/>
-        </w:rPr>
-        <w:t>To answer this I study …</w:t>
-      </w:r>
-    </w:p>
-    <w:p>
-      <w:pPr>
-        <w:ind w:firstLine="0"/>
-        <w:rPr>
-          <w:lang w:val="en-US"/>
-        </w:rPr>
-      </w:pPr>
-    </w:p>
-    <w:p>
-      <w:pPr>
-        <w:ind w:firstLine="0"/>
-        <w:rPr>
-          <w:lang w:val="en-US"/>
-        </w:rPr>
-      </w:pPr>
-      <w:r>
-        <w:rPr>
-          <w:lang w:val="en-US"/>
-        </w:rPr>
-        <w:t>Find place with different social econ factors</w:t>
-      </w:r>
-    </w:p>
-    <w:p>
-      <w:pPr>
-        <w:ind w:firstLine="0"/>
-        <w:rPr>
-          <w:lang w:val="en-US"/>
-        </w:rPr>
-      </w:pPr>
-    </w:p>
-    <w:p>
-      <w:pPr>
-        <w:ind w:firstLine="0"/>
-        <w:rPr>
-          <w:lang w:val="en-US"/>
-        </w:rPr>
-      </w:pPr>
-      <w:r>
-        <w:rPr>
-          <w:lang w:val="en-US"/>
-        </w:rPr>
-        <w:t>Research design and research context and research question should be considered together.</w:t>
-      </w:r>
-    </w:p>
-    <w:p>
-      <w:pPr>
-        <w:ind w:firstLine="0"/>
-        <w:rPr>
-          <w:lang w:val="en-US"/>
-        </w:rPr>
-      </w:pPr>
+          <w:noProof/>
+          <w:lang w:val="ru-RU" w:eastAsia="ru-RU"/>
+        </w:rPr>
+        <w:drawing>
+          <wp:inline distT="0" distB="0" distL="0" distR="0" wp14:anchorId="72C0D175" wp14:editId="6A306D9D">
+            <wp:extent cx="5400040" cy="4049886"/>
+            <wp:effectExtent l="0" t="0" r="0" b="0"/>
+            <wp:docPr id="1" name="Рисунок 1"/>
+            <wp:cNvGraphicFramePr>
+              <a:graphicFrameLocks xmlns:a="http://schemas.openxmlformats.org/drawingml/2006/main" noChangeAspect="1"/>
+            </wp:cNvGraphicFramePr>
+            <a:graphic xmlns:a="http://schemas.openxmlformats.org/drawingml/2006/main">
+              <a:graphicData uri="http://schemas.openxmlformats.org/drawingml/2006/picture">
+                <pic:pic xmlns:pic="http://schemas.openxmlformats.org/drawingml/2006/picture">
+                  <pic:nvPicPr>
+                    <pic:cNvPr id="2" name="Motivation.jpg"/>
+                    <pic:cNvPicPr/>
+                  </pic:nvPicPr>
+                  <pic:blipFill>
+                    <a:blip r:embed="rId8">
+                      <a:extLst>
+                        <a:ext uri="{28A0092B-C50C-407E-A947-70E740481C1C}">
+                          <a14:useLocalDpi xmlns:a14="http://schemas.microsoft.com/office/drawing/2010/main" val="0"/>
+                        </a:ext>
+                      </a:extLst>
+                    </a:blip>
+                    <a:stretch>
+                      <a:fillRect/>
+                    </a:stretch>
+                  </pic:blipFill>
+                  <pic:spPr>
+                    <a:xfrm>
+                      <a:off x="0" y="0"/>
+                      <a:ext cx="5400040" cy="4049886"/>
+                    </a:xfrm>
+                    <a:prstGeom prst="rect">
+                      <a:avLst/>
+                    </a:prstGeom>
+                  </pic:spPr>
+                </pic:pic>
+              </a:graphicData>
+            </a:graphic>
+          </wp:inline>
+        </w:drawing>
+      </w:r>
     </w:p>
     <w:p>
       <w:pPr>
@@ -6828,7 +7195,7 @@
           <w:lang w:val="en-US"/>
         </w:rPr>
       </w:pPr>
-      <w:bookmarkStart w:id="13" w:name="_Toc472946972"/>
+      <w:bookmarkStart w:id="14" w:name="_Toc472946972"/>
       <w:r>
         <w:rPr>
           <w:lang w:val="en-US"/>
@@ -6836,7 +7203,7 @@
         <w:lastRenderedPageBreak/>
         <w:t>METHODOLOGY</w:t>
       </w:r>
-      <w:bookmarkEnd w:id="13"/>
+      <w:bookmarkEnd w:id="14"/>
     </w:p>
     <w:p>
       <w:pPr>
@@ -6845,7 +7212,7 @@
           <w:lang w:val="en-US"/>
         </w:rPr>
       </w:pPr>
-      <w:bookmarkStart w:id="14" w:name="_Toc472946973"/>
+      <w:bookmarkStart w:id="15" w:name="_Toc472946973"/>
       <w:r>
         <w:rPr>
           <w:lang w:val="en-US"/>
@@ -6937,25 +7304,7 @@
         <w:rPr>
           <w:lang w:val="en-US"/>
         </w:rPr>
-        <w:t xml:space="preserve"> (1988)</w:t>
-      </w:r>
-      <w:r>
-        <w:rPr>
-          <w:lang w:val="en-US"/>
-        </w:rPr>
-        <w:t xml:space="preserve"> propose tha</w:t>
-      </w:r>
-      <w:r>
-        <w:rPr>
-          <w:lang w:val="en-US"/>
-        </w:rPr>
-        <w:t xml:space="preserve">t the researchers should employ </w:t>
-      </w:r>
-      <w:r>
-        <w:rPr>
-          <w:lang w:val="en-US"/>
-        </w:rPr>
-        <w:t>the same methodologies that define the originating theories.</w:t>
+        <w:t xml:space="preserve"> (1988) propose that the researchers should employ the same methodologies that define the originating theories.</w:t>
       </w:r>
     </w:p>
     <w:p>
@@ -6971,7 +7320,7 @@
         </w:rPr>
         <w:t>School improvement approach</w:t>
       </w:r>
-      <w:bookmarkEnd w:id="14"/>
+      <w:bookmarkEnd w:id="15"/>
     </w:p>
     <w:p>
       <w:pPr>
@@ -7948,14 +8297,14 @@
           <w:lang w:val="en-US"/>
         </w:rPr>
       </w:pPr>
-      <w:bookmarkStart w:id="15" w:name="_Toc472946974"/>
+      <w:bookmarkStart w:id="16" w:name="_Toc472946974"/>
       <w:r>
         <w:rPr>
           <w:lang w:val="en-US"/>
         </w:rPr>
         <w:t xml:space="preserve">Composing of a </w:t>
       </w:r>
-      <w:bookmarkEnd w:id="15"/>
+      <w:bookmarkEnd w:id="16"/>
       <w:r>
         <w:rPr>
           <w:lang w:val="en-US"/>
@@ -8037,13 +8386,7 @@
         <w:rPr>
           <w:lang w:val="en-US"/>
         </w:rPr>
-        <w:t xml:space="preserve">for developing a </w:t>
-      </w:r>
-      <w:r>
-        <w:rPr>
-          <w:lang w:val="en-US"/>
-        </w:rPr>
-        <w:t>survey</w:t>
+        <w:t>for developing a survey</w:t>
       </w:r>
       <w:r>
         <w:rPr>
@@ -8218,23 +8561,7 @@
           <w:szCs w:val="21"/>
           <w:lang w:val="en-US"/>
         </w:rPr>
-        <w:t>TABLE 4</w:t>
-      </w:r>
-      <w:r>
-        <w:rPr>
-          <w:sz w:val="21"/>
-          <w:szCs w:val="21"/>
-          <w:lang w:val="en-US"/>
-        </w:rPr>
-        <w:t xml:space="preserve"> </w:t>
-      </w:r>
-      <w:r>
-        <w:rPr>
-          <w:sz w:val="21"/>
-          <w:szCs w:val="21"/>
-          <w:lang w:val="en-US"/>
-        </w:rPr>
-        <w:t>Survey constructs and indicators</w:t>
+        <w:t>TABLE 4 Survey constructs and indicators</w:t>
       </w:r>
     </w:p>
     <w:tbl>
@@ -8626,8 +8953,6 @@
                 <w:lang w:val="en-US"/>
               </w:rPr>
             </w:pPr>
-            <w:bookmarkStart w:id="16" w:name="_GoBack"/>
-            <w:bookmarkEnd w:id="16"/>
           </w:p>
         </w:tc>
         <w:tc>
@@ -13331,7 +13656,7 @@
 </file>
 
 <file path=customXml/itemProps1.xml><?xml version="1.0" encoding="utf-8"?>
-<ds:datastoreItem xmlns:ds="http://schemas.openxmlformats.org/officeDocument/2006/customXml" ds:itemID="{BB3844A1-FD7F-4AEA-A37F-8C0A44589C56}">
+<ds:datastoreItem xmlns:ds="http://schemas.openxmlformats.org/officeDocument/2006/customXml" ds:itemID="{9726417E-C9BE-4F92-8CDB-6DAF8F9FC0D0}">
   <ds:schemaRefs>
     <ds:schemaRef ds:uri="http://schemas.openxmlformats.org/officeDocument/2006/bibliography"/>
   </ds:schemaRefs>

</xml_diff>